<commit_message>
Udah sampe jurnal, revisi tinggal bimbingan aja.
</commit_message>
<xml_diff>
--- a/TAHAP 3 - OTW/Dokumen Skripsi/BAB 3.docx
+++ b/TAHAP 3 - OTW/Dokumen Skripsi/BAB 3.docx
@@ -501,12 +501,12 @@
           <w:lang w:val="en-US"/>
         </w:rPr>
         <w:drawing>
-          <wp:inline distT="0" distB="0" distL="0" distR="0" wp14:anchorId="2098C2A3" wp14:editId="57A74EAE">
-            <wp:extent cx="4323080" cy="4752975"/>
-            <wp:effectExtent l="0" t="0" r="1270" b="9525"/>
-            <wp:docPr id="2" name="Picture 2" descr="C:\Users\jianh\iCloudDrive\Desktop\Penulisan Tugas Akhir\ArsitekturUmum-Redesigned-Remastered.eps"/>
+          <wp:inline distT="0" distB="0" distL="0" distR="0" wp14:anchorId="7445725B" wp14:editId="07742AAA">
+            <wp:extent cx="4323600" cy="4752000"/>
+            <wp:effectExtent l="0" t="0" r="1270" b="0"/>
+            <wp:docPr id="1" name="Picture 1" descr="C:\Users\jianh\iCloudDrive\Desktop\Penulisan Tugas Akhir\ArsitekturUmum-Redesigned-Remastered.eps"/>
             <wp:cNvGraphicFramePr>
-              <a:graphicFrameLocks xmlns:a="http://schemas.openxmlformats.org/drawingml/2006/main" noChangeAspect="1"/>
+              <a:graphicFrameLocks xmlns:a="http://schemas.openxmlformats.org/drawingml/2006/main"/>
             </wp:cNvGraphicFramePr>
             <a:graphic xmlns:a="http://schemas.openxmlformats.org/drawingml/2006/main">
               <a:graphicData uri="http://schemas.openxmlformats.org/drawingml/2006/picture">
@@ -533,7 +533,7 @@
                   <pic:spPr bwMode="auto">
                     <a:xfrm>
                       <a:off x="0" y="0"/>
-                      <a:ext cx="4323692" cy="4753648"/>
+                      <a:ext cx="4323600" cy="4752000"/>
                     </a:xfrm>
                     <a:prstGeom prst="rect">
                       <a:avLst/>
@@ -572,6 +572,8 @@
         </w:rPr>
         <w:t>Arsitektur umum</w:t>
       </w:r>
+      <w:bookmarkStart w:id="0" w:name="_GoBack"/>
+      <w:bookmarkEnd w:id="0"/>
     </w:p>
     <w:p>
       <w:pPr>
@@ -1640,8 +1642,6 @@
             <w:r>
               <w:t xml:space="preserve">- </w:t>
             </w:r>
-            <w:bookmarkStart w:id="0" w:name="_GoBack"/>
-            <w:bookmarkEnd w:id="0"/>
             <w:r>
               <w:t>+</w:t>
             </w:r>
@@ -5277,7 +5277,7 @@
       <w:rPr>
         <w:noProof/>
       </w:rPr>
-      <w:t>28</w:t>
+      <w:t>20</w:t>
     </w:r>
     <w:r>
       <w:fldChar w:fldCharType="end"/>

</xml_diff>